<commit_message>
Finsihed most of the testing section
</commit_message>
<xml_diff>
--- a/FinalReport.docx
+++ b/FinalReport.docx
@@ -400,7 +400,7 @@
                   <w:rStyle w:val="Hyperlink"/>
                   <w:sz w:val="22"/>
                 </w:rPr>
-                <w:t>pierson.cavulli@wsu.edu</w:t>
+                <w:t>pierson.carulli@wsu.edu</w:t>
               </w:r>
             </w:hyperlink>
           </w:p>
@@ -493,13 +493,7 @@
               <w:rPr>
                 <w:sz w:val="22"/>
               </w:rPr>
-              <w:t>13 December</w:t>
-            </w:r>
-            <w:r>
-              <w:rPr>
-                <w:sz w:val="22"/>
-              </w:rPr>
-              <w:t xml:space="preserve"> 2018</w:t>
+              <w:t>13 December 2018</w:t>
             </w:r>
           </w:p>
         </w:tc>
@@ -2360,19 +2354,49 @@
         </w:rPr>
       </w:pPr>
       <w:r>
+        <w:rPr>
+          <w:b/>
+        </w:rPr>
+        <w:t xml:space="preserve">Home/About </w:t>
+      </w:r>
+      <w:r>
+        <w:rPr>
+          <w:b/>
+        </w:rPr>
+        <w:t>Page</w:t>
+      </w:r>
+    </w:p>
+    <w:p>
+      <w:pPr>
+        <w:pStyle w:val="template"/>
+      </w:pPr>
+    </w:p>
+    <w:p>
+      <w:pPr>
+        <w:pStyle w:val="template"/>
+      </w:pPr>
+      <w:r>
         <w:drawing>
-          <wp:anchor distT="0" distB="0" distL="114300" distR="114300" simplePos="0" relativeHeight="251651584" behindDoc="0" locked="0" layoutInCell="1" allowOverlap="1" wp14:anchorId="1F4EC1D6" wp14:editId="367B98D1">
+          <wp:anchor distT="0" distB="0" distL="114300" distR="114300" simplePos="0" relativeHeight="251663872" behindDoc="1" locked="0" layoutInCell="1" allowOverlap="1" wp14:anchorId="105777E9" wp14:editId="478EBFB5">
             <wp:simplePos x="0" y="0"/>
             <wp:positionH relativeFrom="column">
-              <wp:posOffset>1572895</wp:posOffset>
+              <wp:posOffset>168275</wp:posOffset>
             </wp:positionH>
             <wp:positionV relativeFrom="paragraph">
-              <wp:posOffset>5715</wp:posOffset>
+              <wp:posOffset>3175</wp:posOffset>
             </wp:positionV>
-            <wp:extent cx="4112260" cy="2442210"/>
-            <wp:effectExtent l="0" t="0" r="2540" b="0"/>
-            <wp:wrapNone/>
-            <wp:docPr id="5" name="Picture 5"/>
+            <wp:extent cx="4616450" cy="2383790"/>
+            <wp:effectExtent l="0" t="0" r="0" b="0"/>
+            <wp:wrapTight wrapText="bothSides">
+              <wp:wrapPolygon edited="0">
+                <wp:start x="0" y="0"/>
+                <wp:lineTo x="0" y="21404"/>
+                <wp:lineTo x="21481" y="21404"/>
+                <wp:lineTo x="21481" y="0"/>
+                <wp:lineTo x="0" y="0"/>
+              </wp:wrapPolygon>
+            </wp:wrapTight>
+            <wp:docPr id="3" name="Picture 3"/>
             <wp:cNvGraphicFramePr>
               <a:graphicFrameLocks xmlns:a="http://schemas.openxmlformats.org/drawingml/2006/main" noChangeAspect="1"/>
             </wp:cNvGraphicFramePr>
@@ -2392,7 +2416,7 @@
                   <pic:spPr>
                     <a:xfrm>
                       <a:off x="0" y="0"/>
-                      <a:ext cx="4112260" cy="2442210"/>
+                      <a:ext cx="4616450" cy="2383790"/>
                     </a:xfrm>
                     <a:prstGeom prst="rect">
                       <a:avLst/>
@@ -2401,37 +2425,15 @@
                 </pic:pic>
               </a:graphicData>
             </a:graphic>
-            <wp14:sizeRelH relativeFrom="page">
+            <wp14:sizeRelH relativeFrom="margin">
               <wp14:pctWidth>0</wp14:pctWidth>
             </wp14:sizeRelH>
-            <wp14:sizeRelV relativeFrom="page">
+            <wp14:sizeRelV relativeFrom="margin">
               <wp14:pctHeight>0</wp14:pctHeight>
             </wp14:sizeRelV>
           </wp:anchor>
         </w:drawing>
       </w:r>
-      <w:r>
-        <w:rPr>
-          <w:b/>
-        </w:rPr>
-        <w:t xml:space="preserve">Home/About </w:t>
-      </w:r>
-      <w:r>
-        <w:rPr>
-          <w:b/>
-        </w:rPr>
-        <w:t>Page</w:t>
-      </w:r>
-    </w:p>
-    <w:p>
-      <w:pPr>
-        <w:pStyle w:val="template"/>
-      </w:pPr>
-    </w:p>
-    <w:p>
-      <w:pPr>
-        <w:pStyle w:val="template"/>
-      </w:pPr>
     </w:p>
     <w:p>
       <w:pPr>
@@ -2523,7 +2525,7 @@
       </w:pPr>
       <w:r>
         <w:drawing>
-          <wp:anchor distT="0" distB="0" distL="114300" distR="114300" simplePos="0" relativeHeight="251666944" behindDoc="0" locked="0" layoutInCell="1" allowOverlap="1" wp14:anchorId="10369BE6" wp14:editId="243307A3">
+          <wp:anchor distT="0" distB="0" distL="114300" distR="114300" simplePos="0" relativeHeight="251655680" behindDoc="0" locked="0" layoutInCell="1" allowOverlap="1" wp14:anchorId="10369BE6" wp14:editId="243307A3">
             <wp:simplePos x="0" y="0"/>
             <wp:positionH relativeFrom="column">
               <wp:posOffset>1201281</wp:posOffset>
@@ -2712,7 +2714,7 @@
       </w:pPr>
       <w:r>
         <w:drawing>
-          <wp:anchor distT="0" distB="0" distL="114300" distR="114300" simplePos="0" relativeHeight="251672064" behindDoc="0" locked="0" layoutInCell="1" allowOverlap="1" wp14:anchorId="1582A2E3" wp14:editId="52560F6B">
+          <wp:anchor distT="0" distB="0" distL="114300" distR="114300" simplePos="0" relativeHeight="251656704" behindDoc="0" locked="0" layoutInCell="1" allowOverlap="1" wp14:anchorId="1582A2E3" wp14:editId="52560F6B">
             <wp:simplePos x="0" y="0"/>
             <wp:positionH relativeFrom="column">
               <wp:posOffset>1213026</wp:posOffset>
@@ -3156,6 +3158,18 @@
         <w:rPr>
           <w:i w:val="0"/>
         </w:rPr>
+      </w:pPr>
+    </w:p>
+    <w:p>
+      <w:pPr>
+        <w:pStyle w:val="template"/>
+        <w:numPr>
+          <w:ilvl w:val="0"/>
+          <w:numId w:val="5"/>
+        </w:numPr>
+        <w:rPr>
+          <w:i w:val="0"/>
+        </w:rPr>
         <w:sectPr>
           <w:type w:val="continuous"/>
           <w:pgSz w:w="12240" w:h="15840" w:code="1"/>
@@ -3165,13 +3179,19 @@
           <w:noEndnote/>
         </w:sectPr>
       </w:pPr>
-    </w:p>
-    <w:p>
-      <w:pPr>
-        <w:pStyle w:val="template"/>
+      <w:r>
         <w:rPr>
           <w:i w:val="0"/>
         </w:rPr>
+        <w:t>Mongo Database</w:t>
+      </w:r>
+    </w:p>
+    <w:p>
+      <w:pPr>
+        <w:pStyle w:val="template"/>
+        <w:rPr>
+          <w:i w:val="0"/>
+        </w:rPr>
       </w:pPr>
     </w:p>
     <w:p>
@@ -3213,11 +3233,20 @@
         <w:t xml:space="preserve">Pierson Cavulli: Started project and created </w:t>
       </w:r>
       <w:r>
-        <w:t>file structure for project. Also c</w:t>
+        <w:t>file structure for project</w:t>
+      </w:r>
+      <w:r>
+        <w:t>, edited the add account form (originally created by Jesse) to allow the results to be saved to Mongo, created/managed routes.js</w:t>
+      </w:r>
+      <w:r>
+        <w:t>. Also c</w:t>
       </w:r>
       <w:r>
         <w:t>reated home page and many CSS contributions.</w:t>
       </w:r>
+      <w:r>
+        <w:t xml:space="preserve"> </w:t>
+      </w:r>
     </w:p>
     <w:p/>
     <w:p>
@@ -3271,7 +3300,35 @@
           <w:rFonts w:ascii="Arial" w:hAnsi="Arial"/>
           <w:sz w:val="22"/>
         </w:rPr>
-        <w:t>Other problems we ran into were GitHub related. We spent a whole team session on learning how to work together with git without creating merge conflict. While GitHub was a hinderance in the beginning of our project, it ended up being really helpful towards the end.</w:t>
+        <w:t>Other problems we ran into were GitHub related. We spent a whole team session on learning how to work together with git without creating merge conflict</w:t>
+      </w:r>
+      <w:r>
+        <w:rPr>
+          <w:rFonts w:ascii="Arial" w:hAnsi="Arial"/>
+          <w:sz w:val="22"/>
+        </w:rPr>
+        <w:t>s</w:t>
+      </w:r>
+      <w:r>
+        <w:rPr>
+          <w:rFonts w:ascii="Arial" w:hAnsi="Arial"/>
+          <w:sz w:val="22"/>
+        </w:rPr>
+        <w:t>. While GitHub was a hinderance in the beginning of our project, it ended up being helpful towards the end</w:t>
+      </w:r>
+      <w:r>
+        <w:rPr>
+          <w:rFonts w:ascii="Arial" w:hAnsi="Arial"/>
+          <w:sz w:val="22"/>
+        </w:rPr>
+        <w:t xml:space="preserve"> by allowing us to implement effective version control</w:t>
+      </w:r>
+      <w:r>
+        <w:rPr>
+          <w:rFonts w:ascii="Arial" w:hAnsi="Arial"/>
+          <w:sz w:val="22"/>
+        </w:rPr>
+        <w:t>.</w:t>
       </w:r>
     </w:p>
     <w:p/>
@@ -3314,7 +3371,6 @@
           <w:rFonts w:ascii="Arial" w:hAnsi="Arial"/>
           <w:color w:val="FFFFFF"/>
         </w:rPr>
-        <w:lastRenderedPageBreak/>
         <w:t>Testing</w:t>
       </w:r>
       <w:bookmarkEnd w:id="27"/>
@@ -3426,6 +3482,91 @@
     </w:p>
     <w:p>
       <w:pPr>
+        <w:pStyle w:val="template"/>
+        <w:numPr>
+          <w:ilvl w:val="0"/>
+          <w:numId w:val="6"/>
+        </w:numPr>
+        <w:jc w:val="both"/>
+        <w:rPr>
+          <w:i w:val="0"/>
+        </w:rPr>
+      </w:pPr>
+      <w:r>
+        <w:rPr>
+          <w:i w:val="0"/>
+        </w:rPr>
+        <w:t>The genertate password function</w:t>
+      </w:r>
+    </w:p>
+    <w:p>
+      <w:pPr>
+        <w:pStyle w:val="template"/>
+        <w:numPr>
+          <w:ilvl w:val="0"/>
+          <w:numId w:val="6"/>
+        </w:numPr>
+        <w:jc w:val="both"/>
+        <w:rPr>
+          <w:i w:val="0"/>
+        </w:rPr>
+      </w:pPr>
+      <w:r>
+        <w:rPr>
+          <w:i w:val="0"/>
+        </w:rPr>
+        <w:t>The links in the project</w:t>
+      </w:r>
+    </w:p>
+    <w:p>
+      <w:pPr>
+        <w:pStyle w:val="template"/>
+        <w:numPr>
+          <w:ilvl w:val="0"/>
+          <w:numId w:val="6"/>
+        </w:numPr>
+        <w:jc w:val="both"/>
+        <w:rPr>
+          <w:i w:val="0"/>
+        </w:rPr>
+      </w:pPr>
+      <w:r>
+        <w:rPr>
+          <w:i w:val="0"/>
+        </w:rPr>
+        <w:t xml:space="preserve">Browser support (test which browsers </w:t>
+      </w:r>
+      <w:r>
+        <w:rPr>
+          <w:i w:val="0"/>
+        </w:rPr>
+        <w:t>work best with our application</w:t>
+      </w:r>
+      <w:r>
+        <w:rPr>
+          <w:i w:val="0"/>
+        </w:rPr>
+        <w:t>)</w:t>
+      </w:r>
+    </w:p>
+    <w:p>
+      <w:pPr>
+        <w:pStyle w:val="template"/>
+        <w:ind w:left="360"/>
+        <w:jc w:val="both"/>
+        <w:rPr>
+          <w:i w:val="0"/>
+        </w:rPr>
+      </w:pPr>
+      <w:r>
+        <w:rPr>
+          <w:i w:val="0"/>
+        </w:rPr>
+        <w:t>We plan to have all testing done by 12/13/2018</w:t>
+      </w:r>
+    </w:p>
+    <w:p>
+      <w:pPr>
         <w:pStyle w:val="Heading2"/>
         <w:rPr>
           <w:rFonts w:ascii="Arial" w:hAnsi="Arial"/>
@@ -3487,6 +3628,99 @@
     </w:p>
     <w:p>
       <w:pPr>
+        <w:pStyle w:val="template"/>
+        <w:jc w:val="both"/>
+        <w:rPr>
+          <w:i w:val="0"/>
+        </w:rPr>
+      </w:pPr>
+    </w:p>
+    <w:p>
+      <w:pPr>
+        <w:pStyle w:val="template"/>
+        <w:jc w:val="both"/>
+        <w:rPr>
+          <w:i w:val="0"/>
+        </w:rPr>
+      </w:pPr>
+      <w:r>
+        <w:rPr>
+          <w:i w:val="0"/>
+        </w:rPr>
+        <w:t xml:space="preserve">We implemented the black box testing method. Consequently, our program was tested both by the Sasswords Puck team and random end users. The main funstionalities of the website were heavily tested both by the team and the end users who used our software. Any bugs reported have since been fixed. The HotLogBook passed the last test, which was performed on 12/9/2018. Here is a short list of the functionalites that </w:t>
+      </w:r>
+      <w:r>
+        <w:rPr>
+          <w:i w:val="0"/>
+        </w:rPr>
+        <w:t>have been</w:t>
+      </w:r>
+      <w:r>
+        <w:rPr>
+          <w:i w:val="0"/>
+        </w:rPr>
+        <w:t xml:space="preserve"> tested:</w:t>
+      </w:r>
+    </w:p>
+    <w:p>
+      <w:pPr>
+        <w:pStyle w:val="template"/>
+        <w:jc w:val="both"/>
+        <w:rPr>
+          <w:i w:val="0"/>
+        </w:rPr>
+      </w:pPr>
+    </w:p>
+    <w:p>
+      <w:pPr>
+        <w:pStyle w:val="template"/>
+        <w:numPr>
+          <w:ilvl w:val="0"/>
+          <w:numId w:val="6"/>
+        </w:numPr>
+        <w:jc w:val="both"/>
+        <w:rPr>
+          <w:i w:val="0"/>
+        </w:rPr>
+      </w:pPr>
+      <w:r>
+        <w:rPr>
+          <w:i w:val="0"/>
+        </w:rPr>
+        <w:t xml:space="preserve">The generate password function was tested to ensure that a random password was generated on each click. </w:t>
+      </w:r>
+    </w:p>
+    <w:p>
+      <w:pPr>
+        <w:pStyle w:val="template"/>
+        <w:numPr>
+          <w:ilvl w:val="0"/>
+          <w:numId w:val="6"/>
+        </w:numPr>
+        <w:jc w:val="both"/>
+        <w:rPr>
+          <w:i w:val="0"/>
+        </w:rPr>
+      </w:pPr>
+      <w:r>
+        <w:rPr>
+          <w:i w:val="0"/>
+        </w:rPr>
+        <w:t>To make sure the routes.js file was correclty routing the users requests all the links on our site were tested.</w:t>
+      </w:r>
+    </w:p>
+    <w:p>
+      <w:pPr>
+        <w:pStyle w:val="template"/>
+        <w:ind w:left="720"/>
+        <w:jc w:val="both"/>
+        <w:rPr>
+          <w:i w:val="0"/>
+        </w:rPr>
+      </w:pPr>
+    </w:p>
+    <w:p>
+      <w:pPr>
         <w:pStyle w:val="Heading2"/>
         <w:rPr>
           <w:rFonts w:ascii="Arial" w:hAnsi="Arial"/>
@@ -3532,6 +3766,78 @@
       <w:pPr>
         <w:pStyle w:val="template"/>
         <w:jc w:val="both"/>
+        <w:rPr>
+          <w:i w:val="0"/>
+        </w:rPr>
+      </w:pPr>
+      <w:r>
+        <w:rPr>
+          <w:i w:val="0"/>
+        </w:rPr>
+        <w:t>The HotLogBook application works well in Chrome, and Firefox; unfortunatly, the font-fire effect does not work in Internet Explorer or Microsoft Edge. While the font-fire does not function in Microsoft Edge the functionality of the HotLogBook is unaltered. The Sasswords Puck team would recommend not using Internet Explorer because the edit account option does not work. A list of other non-functional tests that were performed include:</w:t>
+      </w:r>
+    </w:p>
+    <w:p>
+      <w:pPr>
+        <w:pStyle w:val="template"/>
+        <w:jc w:val="both"/>
+        <w:rPr>
+          <w:i w:val="0"/>
+        </w:rPr>
+      </w:pPr>
+    </w:p>
+    <w:p>
+      <w:pPr>
+        <w:pStyle w:val="template"/>
+        <w:numPr>
+          <w:ilvl w:val="0"/>
+          <w:numId w:val="6"/>
+        </w:numPr>
+        <w:jc w:val="both"/>
+        <w:rPr>
+          <w:i w:val="0"/>
+        </w:rPr>
+      </w:pPr>
+      <w:r>
+        <w:rPr>
+          <w:i w:val="0"/>
+        </w:rPr>
+        <w:t xml:space="preserve">Speed test: does the </w:t>
+      </w:r>
+      <w:r>
+        <w:rPr>
+          <w:i w:val="0"/>
+        </w:rPr>
+        <w:t>application hang for long periods of time</w:t>
+      </w:r>
+    </w:p>
+    <w:p>
+      <w:pPr>
+        <w:pStyle w:val="template"/>
+        <w:numPr>
+          <w:ilvl w:val="0"/>
+          <w:numId w:val="6"/>
+        </w:numPr>
+        <w:jc w:val="both"/>
+        <w:rPr>
+          <w:i w:val="0"/>
+        </w:rPr>
+      </w:pPr>
+      <w:r>
+        <w:rPr>
+          <w:i w:val="0"/>
+        </w:rPr>
+        <w:t>CSS test: does each page render properly</w:t>
+      </w:r>
+    </w:p>
+    <w:p>
+      <w:pPr>
+        <w:pStyle w:val="template"/>
+        <w:ind w:left="720"/>
+        <w:jc w:val="both"/>
+        <w:rPr>
+          <w:i w:val="0"/>
+        </w:rPr>
       </w:pPr>
     </w:p>
     <w:p>
@@ -3551,6 +3857,7 @@
         <w:rPr>
           <w:rFonts w:ascii="Arial" w:hAnsi="Arial"/>
         </w:rPr>
+        <w:lastRenderedPageBreak/>
         <w:t>Hardware and Software Requirements</w:t>
       </w:r>
       <w:bookmarkEnd w:id="32"/>
@@ -3587,6 +3894,8 @@
       <w:pPr>
         <w:pStyle w:val="template"/>
       </w:pPr>
+      <w:bookmarkStart w:id="33" w:name="_GoBack"/>
+      <w:bookmarkEnd w:id="33"/>
     </w:p>
     <w:p>
       <w:pPr>
@@ -3699,16 +4008,15 @@
           <w:color w:val="FFFFFF"/>
         </w:rPr>
       </w:pPr>
-      <w:bookmarkStart w:id="33" w:name="_Toc226963045"/>
+      <w:bookmarkStart w:id="34" w:name="_Toc226963045"/>
       <w:r>
         <w:rPr>
           <w:rFonts w:ascii="Arial" w:hAnsi="Arial"/>
           <w:color w:val="FFFFFF"/>
         </w:rPr>
-        <w:lastRenderedPageBreak/>
         <w:t>Analysis</w:t>
       </w:r>
-      <w:bookmarkEnd w:id="33"/>
+      <w:bookmarkEnd w:id="34"/>
     </w:p>
     <w:p>
       <w:pPr>
@@ -3760,7 +4068,7 @@
       <w:r>
         <w:t>&gt;</w:t>
       </w:r>
-      <w:bookmarkStart w:id="34" w:name="_Toc439994696"/>
+      <w:bookmarkStart w:id="35" w:name="_Toc439994696"/>
     </w:p>
     <w:p>
       <w:pPr>
@@ -3814,13 +4122,7 @@
         <w:ind w:left="720"/>
       </w:pPr>
       <w:r>
-        <w:t xml:space="preserve">Milestone </w:t>
-      </w:r>
-      <w:r>
-        <w:t>3</w:t>
-      </w:r>
-      <w:r>
-        <w:t>:</w:t>
+        <w:t>Milestone 3:</w:t>
       </w:r>
       <w:r>
         <w:tab/>
@@ -3902,7 +4204,19 @@
         <w:rPr>
           <w:b/>
         </w:rPr>
-        <w:t xml:space="preserve">Pierson Cavulli: </w:t>
+        <w:t>Pierson Ca</w:t>
+      </w:r>
+      <w:r>
+        <w:rPr>
+          <w:b/>
+        </w:rPr>
+        <w:t>r</w:t>
+      </w:r>
+      <w:r>
+        <w:rPr>
+          <w:b/>
+        </w:rPr>
+        <w:t xml:space="preserve">ulli: </w:t>
       </w:r>
     </w:p>
     <w:p>
@@ -3912,6 +4226,9 @@
       <w:r>
         <w:t>Milestone 1:</w:t>
       </w:r>
+      <w:r>
+        <w:t xml:space="preserve"> 4 hours</w:t>
+      </w:r>
     </w:p>
     <w:p>
       <w:pPr>
@@ -3920,6 +4237,9 @@
       <w:r>
         <w:t>Milestone 2:</w:t>
       </w:r>
+      <w:r>
+        <w:t xml:space="preserve"> 3 hours</w:t>
+      </w:r>
     </w:p>
     <w:p>
       <w:pPr>
@@ -3927,6 +4247,9 @@
       </w:pPr>
       <w:r>
         <w:t>Milestone 3:</w:t>
+      </w:r>
+      <w:r>
+        <w:t xml:space="preserve"> 25-30 hours</w:t>
       </w:r>
     </w:p>
     <w:p>
@@ -4108,9 +4431,9 @@
           <w:color w:val="FFFFFF"/>
         </w:rPr>
       </w:pPr>
-      <w:bookmarkStart w:id="35" w:name="_Toc439994698"/>
       <w:bookmarkStart w:id="36" w:name="_Toc226963046"/>
-      <w:bookmarkEnd w:id="34"/>
+      <w:bookmarkStart w:id="37" w:name="_Toc439994698"/>
+      <w:bookmarkEnd w:id="35"/>
       <w:r>
         <w:rPr>
           <w:rFonts w:ascii="Arial" w:hAnsi="Arial"/>
@@ -4180,10 +4503,7 @@
     <w:p/>
     <w:p/>
     <w:p/>
-    <w:p>
-      <w:bookmarkStart w:id="37" w:name="_GoBack"/>
-      <w:bookmarkEnd w:id="37"/>
-    </w:p>
+    <w:p/>
     <w:p/>
     <w:p/>
     <w:p/>
@@ -4243,10 +4563,9 @@
           <w:rFonts w:ascii="Arial" w:hAnsi="Arial"/>
           <w:color w:val="FFFFFF"/>
         </w:rPr>
-        <w:lastRenderedPageBreak/>
         <w:t xml:space="preserve">Appendix </w:t>
       </w:r>
-      <w:bookmarkEnd w:id="35"/>
+      <w:bookmarkEnd w:id="37"/>
       <w:r>
         <w:rPr>
           <w:rFonts w:ascii="Arial" w:hAnsi="Arial"/>
@@ -4907,7 +5226,7 @@
   <w:abstractNum w:abstractNumId="4" w15:restartNumberingAfterBreak="0">
     <w:nsid w:val="36051650"/>
     <w:multiLevelType w:val="hybridMultilevel"/>
-    <w:tmpl w:val="7DFEE6AA"/>
+    <w:tmpl w:val="96FA8934"/>
     <w:lvl w:ilvl="0" w:tplc="04090001">
       <w:start w:val="1"/>
       <w:numFmt w:val="bullet"/>
@@ -4918,6 +5237,119 @@
       </w:pPr>
       <w:rPr>
         <w:rFonts w:ascii="Symbol" w:hAnsi="Symbol" w:hint="default"/>
+      </w:rPr>
+    </w:lvl>
+    <w:lvl w:ilvl="1" w:tplc="04090003" w:tentative="1">
+      <w:start w:val="1"/>
+      <w:numFmt w:val="bullet"/>
+      <w:lvlText w:val="o"/>
+      <w:lvlJc w:val="left"/>
+      <w:pPr>
+        <w:ind w:left="1440" w:hanging="360"/>
+      </w:pPr>
+      <w:rPr>
+        <w:rFonts w:ascii="Courier New" w:hAnsi="Courier New" w:cs="Courier New" w:hint="default"/>
+      </w:rPr>
+    </w:lvl>
+    <w:lvl w:ilvl="2" w:tplc="04090005" w:tentative="1">
+      <w:start w:val="1"/>
+      <w:numFmt w:val="bullet"/>
+      <w:lvlText w:val=""/>
+      <w:lvlJc w:val="left"/>
+      <w:pPr>
+        <w:ind w:left="2160" w:hanging="360"/>
+      </w:pPr>
+      <w:rPr>
+        <w:rFonts w:ascii="Wingdings" w:hAnsi="Wingdings" w:hint="default"/>
+      </w:rPr>
+    </w:lvl>
+    <w:lvl w:ilvl="3" w:tplc="04090001" w:tentative="1">
+      <w:start w:val="1"/>
+      <w:numFmt w:val="bullet"/>
+      <w:lvlText w:val=""/>
+      <w:lvlJc w:val="left"/>
+      <w:pPr>
+        <w:ind w:left="2880" w:hanging="360"/>
+      </w:pPr>
+      <w:rPr>
+        <w:rFonts w:ascii="Symbol" w:hAnsi="Symbol" w:hint="default"/>
+      </w:rPr>
+    </w:lvl>
+    <w:lvl w:ilvl="4" w:tplc="04090003" w:tentative="1">
+      <w:start w:val="1"/>
+      <w:numFmt w:val="bullet"/>
+      <w:lvlText w:val="o"/>
+      <w:lvlJc w:val="left"/>
+      <w:pPr>
+        <w:ind w:left="3600" w:hanging="360"/>
+      </w:pPr>
+      <w:rPr>
+        <w:rFonts w:ascii="Courier New" w:hAnsi="Courier New" w:cs="Courier New" w:hint="default"/>
+      </w:rPr>
+    </w:lvl>
+    <w:lvl w:ilvl="5" w:tplc="04090005" w:tentative="1">
+      <w:start w:val="1"/>
+      <w:numFmt w:val="bullet"/>
+      <w:lvlText w:val=""/>
+      <w:lvlJc w:val="left"/>
+      <w:pPr>
+        <w:ind w:left="4320" w:hanging="360"/>
+      </w:pPr>
+      <w:rPr>
+        <w:rFonts w:ascii="Wingdings" w:hAnsi="Wingdings" w:hint="default"/>
+      </w:rPr>
+    </w:lvl>
+    <w:lvl w:ilvl="6" w:tplc="04090001" w:tentative="1">
+      <w:start w:val="1"/>
+      <w:numFmt w:val="bullet"/>
+      <w:lvlText w:val=""/>
+      <w:lvlJc w:val="left"/>
+      <w:pPr>
+        <w:ind w:left="5040" w:hanging="360"/>
+      </w:pPr>
+      <w:rPr>
+        <w:rFonts w:ascii="Symbol" w:hAnsi="Symbol" w:hint="default"/>
+      </w:rPr>
+    </w:lvl>
+    <w:lvl w:ilvl="7" w:tplc="04090003" w:tentative="1">
+      <w:start w:val="1"/>
+      <w:numFmt w:val="bullet"/>
+      <w:lvlText w:val="o"/>
+      <w:lvlJc w:val="left"/>
+      <w:pPr>
+        <w:ind w:left="5760" w:hanging="360"/>
+      </w:pPr>
+      <w:rPr>
+        <w:rFonts w:ascii="Courier New" w:hAnsi="Courier New" w:cs="Courier New" w:hint="default"/>
+      </w:rPr>
+    </w:lvl>
+    <w:lvl w:ilvl="8" w:tplc="04090005" w:tentative="1">
+      <w:start w:val="1"/>
+      <w:numFmt w:val="bullet"/>
+      <w:lvlText w:val=""/>
+      <w:lvlJc w:val="left"/>
+      <w:pPr>
+        <w:ind w:left="6480" w:hanging="360"/>
+      </w:pPr>
+      <w:rPr>
+        <w:rFonts w:ascii="Wingdings" w:hAnsi="Wingdings" w:hint="default"/>
+      </w:rPr>
+    </w:lvl>
+  </w:abstractNum>
+  <w:abstractNum w:abstractNumId="5" w15:restartNumberingAfterBreak="0">
+    <w:nsid w:val="374F7FEC"/>
+    <w:multiLevelType w:val="hybridMultilevel"/>
+    <w:tmpl w:val="E0B05470"/>
+    <w:lvl w:ilvl="0" w:tplc="151ACF6C">
+      <w:start w:val="13"/>
+      <w:numFmt w:val="bullet"/>
+      <w:lvlText w:val=""/>
+      <w:lvlJc w:val="left"/>
+      <w:pPr>
+        <w:ind w:left="720" w:hanging="360"/>
+      </w:pPr>
+      <w:rPr>
+        <w:rFonts w:ascii="Wingdings" w:eastAsia="SimSun" w:hAnsi="Wingdings" w:cs="Arial" w:hint="default"/>
       </w:rPr>
     </w:lvl>
     <w:lvl w:ilvl="1" w:tplc="04090003" w:tentative="1">
@@ -5031,6 +5463,9 @@
   </w:num>
   <w:num w:numId="5">
     <w:abstractNumId w:val="4"/>
+  </w:num>
+  <w:num w:numId="6">
+    <w:abstractNumId w:val="5"/>
   </w:num>
 </w:numbering>
 </file>
@@ -6089,6 +6524,16 @@
       <w:u w:val="single"/>
     </w:rPr>
   </w:style>
+  <w:style w:type="character" w:styleId="UnresolvedMention">
+    <w:name w:val="Unresolved Mention"/>
+    <w:basedOn w:val="DefaultParagraphFont"/>
+    <w:uiPriority w:val="99"/>
+    <w:rsid w:val="004A79EC"/>
+    <w:rPr>
+      <w:color w:val="605E5C"/>
+      <w:shd w:val="clear" w:color="auto" w:fill="E1DFDD"/>
+    </w:rPr>
+  </w:style>
 </w:styles>
 </file>
 

</xml_diff>